<commit_message>
Solución hasta la 23c
Solución hasta la 23c
</commit_message>
<xml_diff>
--- a/ArduinoCparte2/Solución de preguntas.docx
+++ b/ArduinoCparte2/Solución de preguntas.docx
@@ -4,16 +4,313 @@
   <w:body>
     <w:p>
       <w:pPr>
-        <w:rPr>
-          <w:b/>
-        </w:rPr>
-      </w:pPr>
-      <w:r>
-        <w:rPr>
-          <w:b/>
-        </w:rPr>
-        <w:t xml:space="preserve">1) </w:t>
-      </w:r>
+        <w:pStyle w:val="Prrafodelista"/>
+        <w:numPr>
+          <w:ilvl w:val="0"/>
+          <w:numId w:val="2"/>
+        </w:numPr>
+        <w:rPr>
+          <w:b/>
+        </w:rPr>
+      </w:pPr>
+      <w:r>
+        <w:rPr>
+          <w:b/>
+        </w:rPr>
+        <w:t xml:space="preserve"> </w:t>
+      </w:r>
+      <w:r>
+        <w:rPr>
+          <w:b/>
+        </w:rPr>
+        <w:t xml:space="preserve">Funcionamiento del </w:t>
+      </w:r>
+      <w:proofErr w:type="spellStart"/>
+      <w:r>
+        <w:rPr>
+          <w:b/>
+        </w:rPr>
+        <w:t>Stack</w:t>
+      </w:r>
+      <w:proofErr w:type="spellEnd"/>
+      <w:r>
+        <w:rPr>
+          <w:b/>
+        </w:rPr>
+        <w:t>.</w:t>
+      </w:r>
+    </w:p>
+    <w:p>
+      <w:pPr>
+        <w:pStyle w:val="Prrafodelista"/>
+        <w:rPr>
+          <w:b/>
+        </w:rPr>
+      </w:pPr>
+    </w:p>
+    <w:p>
+      <w:pPr>
+        <w:pStyle w:val="Prrafodelista"/>
+        <w:jc w:val="center"/>
+        <w:rPr>
+          <w:b/>
+        </w:rPr>
+      </w:pPr>
+      <w:r>
+        <w:rPr>
+          <w:b/>
+          <w:noProof/>
+          <w:lang w:val="es-ES" w:eastAsia="es-ES"/>
+        </w:rPr>
+        <w:drawing>
+          <wp:inline distT="0" distB="0" distL="0" distR="0" wp14:anchorId="238BD8F4" wp14:editId="52B0A0A5">
+            <wp:extent cx="5396230" cy="5713095"/>
+            <wp:effectExtent l="0" t="0" r="0" b="1905"/>
+            <wp:docPr id="1" name="Imagen 1"/>
+            <wp:cNvGraphicFramePr>
+              <a:graphicFrameLocks xmlns:a="http://schemas.openxmlformats.org/drawingml/2006/main" noChangeAspect="1"/>
+            </wp:cNvGraphicFramePr>
+            <a:graphic xmlns:a="http://schemas.openxmlformats.org/drawingml/2006/main">
+              <a:graphicData uri="http://schemas.openxmlformats.org/drawingml/2006/picture">
+                <pic:pic xmlns:pic="http://schemas.openxmlformats.org/drawingml/2006/picture">
+                  <pic:nvPicPr>
+                    <pic:cNvPr id="0" name="Captura de pantalla 2015-08-23 a las 1.08.50 p.m..png"/>
+                    <pic:cNvPicPr/>
+                  </pic:nvPicPr>
+                  <pic:blipFill>
+                    <a:blip r:embed="rId6">
+                      <a:extLst>
+                        <a:ext uri="{28A0092B-C50C-407E-A947-70E740481C1C}">
+                          <a14:useLocalDpi xmlns:a14="http://schemas.microsoft.com/office/drawing/2010/main" val="0"/>
+                        </a:ext>
+                      </a:extLst>
+                    </a:blip>
+                    <a:stretch>
+                      <a:fillRect/>
+                    </a:stretch>
+                  </pic:blipFill>
+                  <pic:spPr>
+                    <a:xfrm>
+                      <a:off x="0" y="0"/>
+                      <a:ext cx="5396230" cy="5713095"/>
+                    </a:xfrm>
+                    <a:prstGeom prst="rect">
+                      <a:avLst/>
+                    </a:prstGeom>
+                  </pic:spPr>
+                </pic:pic>
+              </a:graphicData>
+            </a:graphic>
+          </wp:inline>
+        </w:drawing>
+      </w:r>
+    </w:p>
+    <w:p>
+      <w:pPr>
+        <w:pStyle w:val="Prrafodelista"/>
+        <w:jc w:val="center"/>
+        <w:rPr>
+          <w:b/>
+        </w:rPr>
+      </w:pPr>
+    </w:p>
+    <w:p>
+      <w:pPr>
+        <w:pStyle w:val="Prrafodelista"/>
+        <w:numPr>
+          <w:ilvl w:val="0"/>
+          <w:numId w:val="2"/>
+        </w:numPr>
+        <w:jc w:val="both"/>
+        <w:rPr>
+          <w:b/>
+        </w:rPr>
+      </w:pPr>
+      <w:r>
+        <w:rPr>
+          <w:b/>
+        </w:rPr>
+        <w:t xml:space="preserve"> Invente un programa que haga uso de los siguientes operadores lógicos: &amp;&amp;, ||, !.</w:t>
+      </w:r>
+    </w:p>
+    <w:p>
+      <w:pPr>
+        <w:pStyle w:val="Prrafodelista"/>
+        <w:ind w:left="1080"/>
+        <w:jc w:val="both"/>
+        <w:rPr>
+          <w:b/>
+        </w:rPr>
+      </w:pPr>
+    </w:p>
+    <w:p>
+      <w:pPr>
+        <w:pStyle w:val="Prrafodelista"/>
+        <w:numPr>
+          <w:ilvl w:val="0"/>
+          <w:numId w:val="2"/>
+        </w:numPr>
+        <w:jc w:val="both"/>
+        <w:rPr>
+          <w:b/>
+        </w:rPr>
+      </w:pPr>
+      <w:r>
+        <w:rPr>
+          <w:b/>
+        </w:rPr>
+        <w:t xml:space="preserve"> Analice el programa que se muestra en el siguiente </w:t>
+      </w:r>
+      <w:proofErr w:type="spellStart"/>
+      <w:r>
+        <w:rPr>
+          <w:b/>
+        </w:rPr>
+        <w:t>slide</w:t>
+      </w:r>
+      <w:proofErr w:type="spellEnd"/>
+      <w:r>
+        <w:rPr>
+          <w:b/>
+        </w:rPr>
+        <w:t>.</w:t>
+      </w:r>
+    </w:p>
+    <w:p>
+      <w:pPr>
+        <w:jc w:val="both"/>
+        <w:rPr>
+          <w:b/>
+        </w:rPr>
+      </w:pPr>
+    </w:p>
+    <w:p>
+      <w:pPr>
+        <w:pStyle w:val="Prrafodelista"/>
+        <w:ind w:left="1080"/>
+        <w:jc w:val="both"/>
+        <w:rPr>
+          <w:b/>
+        </w:rPr>
+      </w:pPr>
+      <w:r>
+        <w:rPr>
+          <w:b/>
+        </w:rPr>
+        <w:t xml:space="preserve">23a) ¿Qué hace la función </w:t>
+      </w:r>
+      <w:proofErr w:type="spellStart"/>
+      <w:r>
+        <w:rPr>
+          <w:b/>
+        </w:rPr>
+        <w:t>atoi</w:t>
+      </w:r>
+      <w:proofErr w:type="spellEnd"/>
+      <w:r>
+        <w:rPr>
+          <w:b/>
+        </w:rPr>
+        <w:t>?</w:t>
+      </w:r>
+    </w:p>
+    <w:p>
+      <w:pPr>
+        <w:pStyle w:val="Prrafodelista"/>
+        <w:ind w:left="1080"/>
+        <w:jc w:val="both"/>
+      </w:pPr>
+      <w:r>
+        <w:t xml:space="preserve">Convierte un </w:t>
+      </w:r>
+      <w:proofErr w:type="spellStart"/>
+      <w:r>
+        <w:t>string</w:t>
+      </w:r>
+      <w:proofErr w:type="spellEnd"/>
+      <w:r>
+        <w:t xml:space="preserve"> a un </w:t>
+      </w:r>
+      <w:proofErr w:type="spellStart"/>
+      <w:r>
+        <w:t>int</w:t>
+      </w:r>
+      <w:proofErr w:type="spellEnd"/>
+      <w:r>
+        <w:t xml:space="preserve">, analiza el </w:t>
+      </w:r>
+      <w:proofErr w:type="spellStart"/>
+      <w:r>
+        <w:t>string</w:t>
+      </w:r>
+      <w:proofErr w:type="spellEnd"/>
+      <w:r>
+        <w:t xml:space="preserve"> y lo interpreta como un número entero, que se devuelve como un tipo </w:t>
+      </w:r>
+      <w:proofErr w:type="spellStart"/>
+      <w:r>
+        <w:t>int</w:t>
+      </w:r>
+      <w:proofErr w:type="spellEnd"/>
+      <w:r>
+        <w:t>.</w:t>
+      </w:r>
+    </w:p>
+    <w:p>
+      <w:pPr>
+        <w:pStyle w:val="Prrafodelista"/>
+        <w:ind w:left="1080"/>
+        <w:jc w:val="both"/>
+      </w:pPr>
+      <w:r>
+        <w:t xml:space="preserve">En este caso recibe una cadena llamada </w:t>
+      </w:r>
+      <w:proofErr w:type="spellStart"/>
+      <w:r>
+        <w:t>myData</w:t>
+      </w:r>
+      <w:proofErr w:type="spellEnd"/>
+      <w:r>
+        <w:t xml:space="preserve"> y se pide guardar en la variable </w:t>
+      </w:r>
+      <w:proofErr w:type="spellStart"/>
+      <w:r>
+        <w:t>year</w:t>
+      </w:r>
+      <w:proofErr w:type="spellEnd"/>
+      <w:r>
+        <w:t xml:space="preserve"> el valor entero que sale de la cadena de caracteres antes mencionada.</w:t>
+      </w:r>
+    </w:p>
+    <w:p>
+      <w:pPr>
+        <w:pStyle w:val="Prrafodelista"/>
+        <w:ind w:left="1080"/>
+        <w:jc w:val="both"/>
+      </w:pPr>
+    </w:p>
+    <w:p>
+      <w:pPr>
+        <w:pStyle w:val="Prrafodelista"/>
+        <w:ind w:left="1080"/>
+        <w:jc w:val="both"/>
+        <w:rPr>
+          <w:b/>
+        </w:rPr>
+      </w:pPr>
+      <w:r>
+        <w:rPr>
+          <w:b/>
+        </w:rPr>
+        <w:t>23b) ¿Qué hace el operador %?</w:t>
+      </w:r>
+    </w:p>
+    <w:p>
+      <w:pPr>
+        <w:pStyle w:val="Prrafodelista"/>
+        <w:ind w:left="1080"/>
+        <w:jc w:val="both"/>
+      </w:pPr>
       <w:bookmarkStart w:id="0" w:name="_GoBack"/>
       <w:bookmarkEnd w:id="0"/>
     </w:p>
@@ -25,6 +322,195 @@
     </w:sectPr>
   </w:body>
 </w:document>
+</file>
+
+<file path=word/numbering.xml><?xml version="1.0" encoding="utf-8"?>
+<w:numbering xmlns:wpc="http://schemas.microsoft.com/office/word/2010/wordprocessingCanvas" xmlns:mo="http://schemas.microsoft.com/office/mac/office/2008/main" xmlns:mc="http://schemas.openxmlformats.org/markup-compatibility/2006" xmlns:mv="urn:schemas-microsoft-com:mac:vml" xmlns:o="urn:schemas-microsoft-com:office:office" xmlns:r="http://schemas.openxmlformats.org/officeDocument/2006/relationships" xmlns:m="http://schemas.openxmlformats.org/officeDocument/2006/math" xmlns:v="urn:schemas-microsoft-com:vml" xmlns:wp14="http://schemas.microsoft.com/office/word/2010/wordprocessingDrawing" xmlns:wp="http://schemas.openxmlformats.org/drawingml/2006/wordprocessingDrawing" xmlns:w10="urn:schemas-microsoft-com:office:word" xmlns:w="http://schemas.openxmlformats.org/wordprocessingml/2006/main" xmlns:w14="http://schemas.microsoft.com/office/word/2010/wordml" xmlns:wpg="http://schemas.microsoft.com/office/word/2010/wordprocessingGroup" xmlns:wpi="http://schemas.microsoft.com/office/word/2010/wordprocessingInk" xmlns:wne="http://schemas.microsoft.com/office/word/2006/wordml" xmlns:wps="http://schemas.microsoft.com/office/word/2010/wordprocessingShape" mc:Ignorable="w14 wp14">
+  <w:abstractNum w:abstractNumId="0">
+    <w:nsid w:val="30E63198"/>
+    <w:multiLevelType w:val="hybridMultilevel"/>
+    <w:tmpl w:val="23F019C0"/>
+    <w:lvl w:ilvl="0" w:tplc="0C0A0011">
+      <w:start w:val="1"/>
+      <w:numFmt w:val="decimal"/>
+      <w:lvlText w:val="%1)"/>
+      <w:lvlJc w:val="left"/>
+      <w:pPr>
+        <w:ind w:left="720" w:hanging="360"/>
+      </w:pPr>
+      <w:rPr>
+        <w:rFonts w:hint="default"/>
+      </w:rPr>
+    </w:lvl>
+    <w:lvl w:ilvl="1" w:tplc="0C0A0019" w:tentative="1">
+      <w:start w:val="1"/>
+      <w:numFmt w:val="lowerLetter"/>
+      <w:lvlText w:val="%2."/>
+      <w:lvlJc w:val="left"/>
+      <w:pPr>
+        <w:ind w:left="1440" w:hanging="360"/>
+      </w:pPr>
+    </w:lvl>
+    <w:lvl w:ilvl="2" w:tplc="0C0A001B" w:tentative="1">
+      <w:start w:val="1"/>
+      <w:numFmt w:val="lowerRoman"/>
+      <w:lvlText w:val="%3."/>
+      <w:lvlJc w:val="right"/>
+      <w:pPr>
+        <w:ind w:left="2160" w:hanging="180"/>
+      </w:pPr>
+    </w:lvl>
+    <w:lvl w:ilvl="3" w:tplc="0C0A000F" w:tentative="1">
+      <w:start w:val="1"/>
+      <w:numFmt w:val="decimal"/>
+      <w:lvlText w:val="%4."/>
+      <w:lvlJc w:val="left"/>
+      <w:pPr>
+        <w:ind w:left="2880" w:hanging="360"/>
+      </w:pPr>
+    </w:lvl>
+    <w:lvl w:ilvl="4" w:tplc="0C0A0019" w:tentative="1">
+      <w:start w:val="1"/>
+      <w:numFmt w:val="lowerLetter"/>
+      <w:lvlText w:val="%5."/>
+      <w:lvlJc w:val="left"/>
+      <w:pPr>
+        <w:ind w:left="3600" w:hanging="360"/>
+      </w:pPr>
+    </w:lvl>
+    <w:lvl w:ilvl="5" w:tplc="0C0A001B" w:tentative="1">
+      <w:start w:val="1"/>
+      <w:numFmt w:val="lowerRoman"/>
+      <w:lvlText w:val="%6."/>
+      <w:lvlJc w:val="right"/>
+      <w:pPr>
+        <w:ind w:left="4320" w:hanging="180"/>
+      </w:pPr>
+    </w:lvl>
+    <w:lvl w:ilvl="6" w:tplc="0C0A000F" w:tentative="1">
+      <w:start w:val="1"/>
+      <w:numFmt w:val="decimal"/>
+      <w:lvlText w:val="%7."/>
+      <w:lvlJc w:val="left"/>
+      <w:pPr>
+        <w:ind w:left="5040" w:hanging="360"/>
+      </w:pPr>
+    </w:lvl>
+    <w:lvl w:ilvl="7" w:tplc="0C0A0019" w:tentative="1">
+      <w:start w:val="1"/>
+      <w:numFmt w:val="lowerLetter"/>
+      <w:lvlText w:val="%8."/>
+      <w:lvlJc w:val="left"/>
+      <w:pPr>
+        <w:ind w:left="5760" w:hanging="360"/>
+      </w:pPr>
+    </w:lvl>
+    <w:lvl w:ilvl="8" w:tplc="0C0A001B" w:tentative="1">
+      <w:start w:val="1"/>
+      <w:numFmt w:val="lowerRoman"/>
+      <w:lvlText w:val="%9."/>
+      <w:lvlJc w:val="right"/>
+      <w:pPr>
+        <w:ind w:left="6480" w:hanging="180"/>
+      </w:pPr>
+    </w:lvl>
+  </w:abstractNum>
+  <w:abstractNum w:abstractNumId="1">
+    <w:nsid w:val="3C997998"/>
+    <w:multiLevelType w:val="hybridMultilevel"/>
+    <w:tmpl w:val="0B0E6B78"/>
+    <w:lvl w:ilvl="0" w:tplc="F21E1620">
+      <w:start w:val="21"/>
+      <w:numFmt w:val="decimal"/>
+      <w:lvlText w:val="%1)"/>
+      <w:lvlJc w:val="left"/>
+      <w:pPr>
+        <w:ind w:left="1080" w:hanging="360"/>
+      </w:pPr>
+      <w:rPr>
+        <w:rFonts w:hint="default"/>
+      </w:rPr>
+    </w:lvl>
+    <w:lvl w:ilvl="1" w:tplc="0C0A0019" w:tentative="1">
+      <w:start w:val="1"/>
+      <w:numFmt w:val="lowerLetter"/>
+      <w:lvlText w:val="%2."/>
+      <w:lvlJc w:val="left"/>
+      <w:pPr>
+        <w:ind w:left="1800" w:hanging="360"/>
+      </w:pPr>
+    </w:lvl>
+    <w:lvl w:ilvl="2" w:tplc="0C0A001B" w:tentative="1">
+      <w:start w:val="1"/>
+      <w:numFmt w:val="lowerRoman"/>
+      <w:lvlText w:val="%3."/>
+      <w:lvlJc w:val="right"/>
+      <w:pPr>
+        <w:ind w:left="2520" w:hanging="180"/>
+      </w:pPr>
+    </w:lvl>
+    <w:lvl w:ilvl="3" w:tplc="0C0A000F" w:tentative="1">
+      <w:start w:val="1"/>
+      <w:numFmt w:val="decimal"/>
+      <w:lvlText w:val="%4."/>
+      <w:lvlJc w:val="left"/>
+      <w:pPr>
+        <w:ind w:left="3240" w:hanging="360"/>
+      </w:pPr>
+    </w:lvl>
+    <w:lvl w:ilvl="4" w:tplc="0C0A0019" w:tentative="1">
+      <w:start w:val="1"/>
+      <w:numFmt w:val="lowerLetter"/>
+      <w:lvlText w:val="%5."/>
+      <w:lvlJc w:val="left"/>
+      <w:pPr>
+        <w:ind w:left="3960" w:hanging="360"/>
+      </w:pPr>
+    </w:lvl>
+    <w:lvl w:ilvl="5" w:tplc="0C0A001B" w:tentative="1">
+      <w:start w:val="1"/>
+      <w:numFmt w:val="lowerRoman"/>
+      <w:lvlText w:val="%6."/>
+      <w:lvlJc w:val="right"/>
+      <w:pPr>
+        <w:ind w:left="4680" w:hanging="180"/>
+      </w:pPr>
+    </w:lvl>
+    <w:lvl w:ilvl="6" w:tplc="0C0A000F" w:tentative="1">
+      <w:start w:val="1"/>
+      <w:numFmt w:val="decimal"/>
+      <w:lvlText w:val="%7."/>
+      <w:lvlJc w:val="left"/>
+      <w:pPr>
+        <w:ind w:left="5400" w:hanging="360"/>
+      </w:pPr>
+    </w:lvl>
+    <w:lvl w:ilvl="7" w:tplc="0C0A0019" w:tentative="1">
+      <w:start w:val="1"/>
+      <w:numFmt w:val="lowerLetter"/>
+      <w:lvlText w:val="%8."/>
+      <w:lvlJc w:val="left"/>
+      <w:pPr>
+        <w:ind w:left="6120" w:hanging="360"/>
+      </w:pPr>
+    </w:lvl>
+    <w:lvl w:ilvl="8" w:tplc="0C0A001B" w:tentative="1">
+      <w:start w:val="1"/>
+      <w:numFmt w:val="lowerRoman"/>
+      <w:lvlText w:val="%9."/>
+      <w:lvlJc w:val="right"/>
+      <w:pPr>
+        <w:ind w:left="6840" w:hanging="180"/>
+      </w:pPr>
+    </w:lvl>
+  </w:abstractNum>
+  <w:num w:numId="1">
+    <w:abstractNumId w:val="0"/>
+  </w:num>
+  <w:num w:numId="2">
+    <w:abstractNumId w:val="1"/>
+  </w:num>
+</w:numbering>
 </file>
 
 <file path=word/styles.xml><?xml version="1.0" encoding="utf-8"?>
@@ -212,6 +698,45 @@
     <w:uiPriority w:val="99"/>
     <w:semiHidden/>
     <w:unhideWhenUsed/>
+  </w:style>
+  <w:style w:type="paragraph" w:styleId="Prrafodelista">
+    <w:name w:val="List Paragraph"/>
+    <w:basedOn w:val="Normal"/>
+    <w:uiPriority w:val="34"/>
+    <w:qFormat/>
+    <w:rsid w:val="00A548F8"/>
+    <w:pPr>
+      <w:ind w:left="720"/>
+      <w:contextualSpacing/>
+    </w:pPr>
+  </w:style>
+  <w:style w:type="paragraph" w:styleId="Textodeglobo">
+    <w:name w:val="Balloon Text"/>
+    <w:basedOn w:val="Normal"/>
+    <w:link w:val="TextodegloboCar"/>
+    <w:uiPriority w:val="99"/>
+    <w:semiHidden/>
+    <w:unhideWhenUsed/>
+    <w:rsid w:val="00661586"/>
+    <w:rPr>
+      <w:rFonts w:ascii="Lucida Grande" w:hAnsi="Lucida Grande" w:cs="Lucida Grande"/>
+      <w:sz w:val="18"/>
+      <w:szCs w:val="18"/>
+    </w:rPr>
+  </w:style>
+  <w:style w:type="character" w:customStyle="1" w:styleId="TextodegloboCar">
+    <w:name w:val="Texto de globo Car"/>
+    <w:basedOn w:val="Fuentedeprrafopredeter"/>
+    <w:link w:val="Textodeglobo"/>
+    <w:uiPriority w:val="99"/>
+    <w:semiHidden/>
+    <w:rsid w:val="00661586"/>
+    <w:rPr>
+      <w:rFonts w:ascii="Lucida Grande" w:hAnsi="Lucida Grande" w:cs="Lucida Grande"/>
+      <w:sz w:val="18"/>
+      <w:szCs w:val="18"/>
+      <w:lang w:eastAsia="zh-CN"/>
+    </w:rPr>
   </w:style>
 </w:styles>
 </file>
@@ -401,6 +926,45 @@
     <w:uiPriority w:val="99"/>
     <w:semiHidden/>
     <w:unhideWhenUsed/>
+  </w:style>
+  <w:style w:type="paragraph" w:styleId="Prrafodelista">
+    <w:name w:val="List Paragraph"/>
+    <w:basedOn w:val="Normal"/>
+    <w:uiPriority w:val="34"/>
+    <w:qFormat/>
+    <w:rsid w:val="00A548F8"/>
+    <w:pPr>
+      <w:ind w:left="720"/>
+      <w:contextualSpacing/>
+    </w:pPr>
+  </w:style>
+  <w:style w:type="paragraph" w:styleId="Textodeglobo">
+    <w:name w:val="Balloon Text"/>
+    <w:basedOn w:val="Normal"/>
+    <w:link w:val="TextodegloboCar"/>
+    <w:uiPriority w:val="99"/>
+    <w:semiHidden/>
+    <w:unhideWhenUsed/>
+    <w:rsid w:val="00661586"/>
+    <w:rPr>
+      <w:rFonts w:ascii="Lucida Grande" w:hAnsi="Lucida Grande" w:cs="Lucida Grande"/>
+      <w:sz w:val="18"/>
+      <w:szCs w:val="18"/>
+    </w:rPr>
+  </w:style>
+  <w:style w:type="character" w:customStyle="1" w:styleId="TextodegloboCar">
+    <w:name w:val="Texto de globo Car"/>
+    <w:basedOn w:val="Fuentedeprrafopredeter"/>
+    <w:link w:val="Textodeglobo"/>
+    <w:uiPriority w:val="99"/>
+    <w:semiHidden/>
+    <w:rsid w:val="00661586"/>
+    <w:rPr>
+      <w:rFonts w:ascii="Lucida Grande" w:hAnsi="Lucida Grande" w:cs="Lucida Grande"/>
+      <w:sz w:val="18"/>
+      <w:szCs w:val="18"/>
+      <w:lang w:eastAsia="zh-CN"/>
+    </w:rPr>
   </w:style>
 </w:styles>
 </file>

</xml_diff>

<commit_message>
Preguntas hasta la 23d
Preguntas hasta la 23d
</commit_message>
<xml_diff>
--- a/ArduinoCparte2/Solución de preguntas.docx
+++ b/ArduinoCparte2/Solución de preguntas.docx
@@ -303,6 +303,122 @@
           <w:b/>
         </w:rPr>
         <w:t>23b) ¿Qué hace el operador %?</w:t>
+      </w:r>
+    </w:p>
+    <w:p>
+      <w:pPr>
+        <w:pStyle w:val="Prrafodelista"/>
+        <w:ind w:left="1080"/>
+        <w:jc w:val="both"/>
+      </w:pPr>
+      <w:r>
+        <w:t xml:space="preserve">Calcula el resto cuando un entero se divido por otro. En este caso calcula el resto del entero </w:t>
+      </w:r>
+      <w:proofErr w:type="spellStart"/>
+      <w:r>
+        <w:t>yr</w:t>
+      </w:r>
+      <w:proofErr w:type="spellEnd"/>
+      <w:r>
+        <w:t xml:space="preserve"> al dividirlo por 4 y por 100.</w:t>
+      </w:r>
+    </w:p>
+    <w:p>
+      <w:pPr>
+        <w:pStyle w:val="Prrafodelista"/>
+        <w:ind w:left="1080"/>
+        <w:jc w:val="both"/>
+        <w:rPr>
+          <w:b/>
+        </w:rPr>
+      </w:pPr>
+      <w:r>
+        <w:rPr>
+          <w:b/>
+        </w:rPr>
+        <w:lastRenderedPageBreak/>
+        <w:t xml:space="preserve">23c) ¿En qué parte de la memoria está </w:t>
+      </w:r>
+      <w:proofErr w:type="spellStart"/>
+      <w:r>
+        <w:rPr>
+          <w:b/>
+        </w:rPr>
+        <w:t>myData</w:t>
+      </w:r>
+      <w:proofErr w:type="spellEnd"/>
+      <w:r>
+        <w:rPr>
+          <w:b/>
+        </w:rPr>
+        <w:t>?</w:t>
+      </w:r>
+    </w:p>
+    <w:p>
+      <w:pPr>
+        <w:pStyle w:val="Prrafodelista"/>
+        <w:ind w:left="1080"/>
+        <w:jc w:val="both"/>
+      </w:pPr>
+      <w:r>
+        <w:t>En el buffer.</w:t>
+      </w:r>
+    </w:p>
+    <w:p>
+      <w:pPr>
+        <w:pStyle w:val="Prrafodelista"/>
+        <w:ind w:left="1080"/>
+        <w:jc w:val="both"/>
+      </w:pPr>
+    </w:p>
+    <w:p>
+      <w:pPr>
+        <w:pStyle w:val="Prrafodelista"/>
+        <w:ind w:left="1080"/>
+        <w:jc w:val="both"/>
+        <w:rPr>
+          <w:b/>
+        </w:rPr>
+      </w:pPr>
+      <w:r>
+        <w:rPr>
+          <w:b/>
+        </w:rPr>
+        <w:t xml:space="preserve">23d) </w:t>
+      </w:r>
+      <w:r>
+        <w:rPr>
+          <w:b/>
+        </w:rPr>
+        <w:t xml:space="preserve"> Qué significa </w:t>
+      </w:r>
+      <w:proofErr w:type="spellStart"/>
+      <w:r>
+        <w:rPr>
+          <w:b/>
+        </w:rPr>
+        <w:t>char</w:t>
+      </w:r>
+      <w:proofErr w:type="spellEnd"/>
+      <w:r>
+        <w:rPr>
+          <w:b/>
+        </w:rPr>
+        <w:t xml:space="preserve"> </w:t>
+      </w:r>
+      <w:proofErr w:type="spellStart"/>
+      <w:r>
+        <w:rPr>
+          <w:b/>
+        </w:rPr>
+        <w:t>str</w:t>
+      </w:r>
+      <w:proofErr w:type="spellEnd"/>
+      <w:r>
+        <w:rPr>
+          <w:b/>
+        </w:rPr>
+        <w:t>[]?</w:t>
       </w:r>
     </w:p>
     <w:p>

</xml_diff>

<commit_message>
Preguntas 24, faltando la pregunta 22
Preguntas 24, faltando la pregunta 22
</commit_message>
<xml_diff>
--- a/ArduinoCparte2/Solución de preguntas.docx
+++ b/ArduinoCparte2/Solución de preguntas.docx
@@ -426,6 +426,53 @@
         <w:pStyle w:val="Prrafodelista"/>
         <w:ind w:left="1080"/>
         <w:jc w:val="both"/>
+      </w:pPr>
+      <w:r>
+        <w:t xml:space="preserve">Estructura de datos tipo </w:t>
+      </w:r>
+      <w:proofErr w:type="spellStart"/>
+      <w:r>
+        <w:t>char</w:t>
+      </w:r>
+      <w:proofErr w:type="spellEnd"/>
+      <w:r>
+        <w:t>.</w:t>
+      </w:r>
+    </w:p>
+    <w:p>
+      <w:pPr>
+        <w:pStyle w:val="Prrafodelista"/>
+        <w:ind w:left="1080"/>
+        <w:jc w:val="both"/>
+      </w:pPr>
+    </w:p>
+    <w:p>
+      <w:pPr>
+        <w:pStyle w:val="Prrafodelista"/>
+        <w:numPr>
+          <w:ilvl w:val="0"/>
+          <w:numId w:val="2"/>
+        </w:numPr>
+        <w:jc w:val="both"/>
+        <w:rPr>
+          <w:b/>
+        </w:rPr>
+      </w:pPr>
+      <w:r>
+        <w:rPr>
+          <w:b/>
+        </w:rPr>
+        <w:t>¿Cómo es posible que una función pueda llamarse con diferentes tipos de parámetros?</w:t>
+      </w:r>
+    </w:p>
+    <w:p>
+      <w:pPr>
+        <w:pStyle w:val="Prrafodelista"/>
+        <w:ind w:left="1080"/>
+        <w:jc w:val="both"/>
+        <w:rPr>
+          <w:b/>
+        </w:rPr>
       </w:pPr>
       <w:bookmarkStart w:id="0" w:name="_GoBack"/>
       <w:bookmarkEnd w:id="0"/>

</xml_diff>

<commit_message>
Solución de preguntas con algunas faltantes
Solución de preguntas con algunas faltantes
</commit_message>
<xml_diff>
--- a/ArduinoCparte2/Solución de preguntas.docx
+++ b/ArduinoCparte2/Solución de preguntas.docx
@@ -42,68 +42,10 @@
     </w:p>
     <w:p>
       <w:pPr>
-        <w:pStyle w:val="Prrafodelista"/>
-        <w:rPr>
-          <w:b/>
-        </w:rPr>
-      </w:pPr>
-    </w:p>
-    <w:p>
-      <w:pPr>
-        <w:pStyle w:val="Prrafodelista"/>
-        <w:jc w:val="center"/>
-        <w:rPr>
-          <w:b/>
-        </w:rPr>
-      </w:pPr>
-      <w:r>
-        <w:rPr>
-          <w:b/>
-          <w:noProof/>
-          <w:lang w:val="es-ES" w:eastAsia="es-ES"/>
-        </w:rPr>
-        <w:drawing>
-          <wp:inline distT="0" distB="0" distL="0" distR="0" wp14:anchorId="238BD8F4" wp14:editId="52B0A0A5">
-            <wp:extent cx="5396230" cy="5713095"/>
-            <wp:effectExtent l="0" t="0" r="0" b="1905"/>
-            <wp:docPr id="1" name="Imagen 1"/>
-            <wp:cNvGraphicFramePr>
-              <a:graphicFrameLocks xmlns:a="http://schemas.openxmlformats.org/drawingml/2006/main" noChangeAspect="1"/>
-            </wp:cNvGraphicFramePr>
-            <a:graphic xmlns:a="http://schemas.openxmlformats.org/drawingml/2006/main">
-              <a:graphicData uri="http://schemas.openxmlformats.org/drawingml/2006/picture">
-                <pic:pic xmlns:pic="http://schemas.openxmlformats.org/drawingml/2006/picture">
-                  <pic:nvPicPr>
-                    <pic:cNvPr id="0" name="Captura de pantalla 2015-08-23 a las 1.08.50 p.m..png"/>
-                    <pic:cNvPicPr/>
-                  </pic:nvPicPr>
-                  <pic:blipFill>
-                    <a:blip r:embed="rId6">
-                      <a:extLst>
-                        <a:ext uri="{28A0092B-C50C-407E-A947-70E740481C1C}">
-                          <a14:useLocalDpi xmlns:a14="http://schemas.microsoft.com/office/drawing/2010/main" val="0"/>
-                        </a:ext>
-                      </a:extLst>
-                    </a:blip>
-                    <a:stretch>
-                      <a:fillRect/>
-                    </a:stretch>
-                  </pic:blipFill>
-                  <pic:spPr>
-                    <a:xfrm>
-                      <a:off x="0" y="0"/>
-                      <a:ext cx="5396230" cy="5713095"/>
-                    </a:xfrm>
-                    <a:prstGeom prst="rect">
-                      <a:avLst/>
-                    </a:prstGeom>
-                  </pic:spPr>
-                </pic:pic>
-              </a:graphicData>
-            </a:graphic>
-          </wp:inline>
-        </w:drawing>
-      </w:r>
+        <w:rPr>
+          <w:b/>
+        </w:rPr>
+      </w:pPr>
     </w:p>
     <w:p>
       <w:pPr>
@@ -183,6 +125,12 @@
           <w:b/>
         </w:rPr>
       </w:pPr>
+      <w:r>
+        <w:rPr>
+          <w:b/>
+        </w:rPr>
+        <w:t xml:space="preserve"> </w:t>
+      </w:r>
     </w:p>
     <w:p>
       <w:pPr>
@@ -312,7 +260,13 @@
         <w:jc w:val="both"/>
       </w:pPr>
       <w:r>
-        <w:t xml:space="preserve">Calcula el resto cuando un entero se divido por otro. En este caso calcula el resto del entero </w:t>
+        <w:t xml:space="preserve">Calcula el </w:t>
+      </w:r>
+      <w:r>
+        <w:t>resto cuando un entero se divide</w:t>
+      </w:r>
+      <w:r>
+        <w:t xml:space="preserve"> por otro. En este caso calcula el resto del entero </w:t>
       </w:r>
       <w:proofErr w:type="spellStart"/>
       <w:r>
@@ -336,7 +290,6 @@
         <w:rPr>
           <w:b/>
         </w:rPr>
-        <w:lastRenderedPageBreak/>
         <w:t xml:space="preserve">23c) ¿En qué parte de la memoria está </w:t>
       </w:r>
       <w:proofErr w:type="spellStart"/>
@@ -474,8 +427,200 @@
           <w:b/>
         </w:rPr>
       </w:pPr>
+    </w:p>
+    <w:p>
+      <w:pPr>
+        <w:pStyle w:val="Prrafodelista"/>
+        <w:numPr>
+          <w:ilvl w:val="0"/>
+          <w:numId w:val="2"/>
+        </w:numPr>
+        <w:jc w:val="both"/>
+        <w:rPr>
+          <w:b/>
+        </w:rPr>
+      </w:pPr>
+      <w:r>
+        <w:rPr>
+          <w:rFonts w:eastAsia="Times New Roman"/>
+          <w:b/>
+          <w:color w:val="000000" w:themeColor="text1"/>
+          <w:sz w:val="28"/>
+          <w:szCs w:val="28"/>
+          <w:lang w:eastAsia="es-ES"/>
+        </w:rPr>
+        <w:t>¿</w:t>
+      </w:r>
+      <w:r>
+        <w:rPr>
+          <w:rFonts w:eastAsia="Times New Roman"/>
+          <w:b/>
+          <w:color w:val="000000" w:themeColor="text1"/>
+          <w:lang w:eastAsia="es-ES"/>
+        </w:rPr>
+        <w:t xml:space="preserve">Para qué sirve la función </w:t>
+      </w:r>
+      <w:hyperlink r:id="rId6" w:history="1">
+        <w:proofErr w:type="spellStart"/>
+        <w:r>
+          <w:rPr>
+            <w:rFonts w:eastAsia="Times New Roman"/>
+            <w:b/>
+            <w:color w:val="000000" w:themeColor="text1"/>
+            <w:lang w:eastAsia="es-ES"/>
+          </w:rPr>
+          <w:t>randomSeed</w:t>
+        </w:r>
+        <w:proofErr w:type="spellEnd"/>
+      </w:hyperlink>
+      <w:r>
+        <w:rPr>
+          <w:rFonts w:eastAsia="Times New Roman"/>
+          <w:b/>
+          <w:color w:val="000000" w:themeColor="text1"/>
+          <w:lang w:eastAsia="es-ES"/>
+        </w:rPr>
+        <w:t>()?</w:t>
+      </w:r>
+    </w:p>
+    <w:p>
+      <w:pPr>
+        <w:pStyle w:val="Prrafodelista"/>
+        <w:ind w:left="1080"/>
+        <w:jc w:val="both"/>
+      </w:pPr>
+      <w:r>
+        <w:t xml:space="preserve">Inicializa el generador de números </w:t>
+      </w:r>
+      <w:proofErr w:type="spellStart"/>
+      <w:r>
+        <w:t>pseudo</w:t>
+      </w:r>
+      <w:proofErr w:type="spellEnd"/>
+      <w:r>
+        <w:t xml:space="preserve"> – aleatorios, haciendo que se inicie en un punto arbitrario </w:t>
+      </w:r>
+      <w:r>
+        <w:t>en su secuencia aleatoria. Esta secuencia aunque sea larg</w:t>
+      </w:r>
+      <w:r>
+        <w:t>a y al azar siempre es la misma.</w:t>
+      </w:r>
+    </w:p>
+    <w:p/>
+    <w:p>
+      <w:pPr>
+        <w:pStyle w:val="Prrafodelista"/>
+        <w:numPr>
+          <w:ilvl w:val="0"/>
+          <w:numId w:val="2"/>
+        </w:numPr>
+        <w:rPr>
+          <w:rFonts w:eastAsia="Times New Roman"/>
+          <w:b/>
+          <w:color w:val="000000" w:themeColor="text1"/>
+          <w:lang w:eastAsia="es-ES"/>
+        </w:rPr>
+      </w:pPr>
+      <w:r>
+        <w:rPr>
+          <w:rFonts w:eastAsia="Times New Roman"/>
+          <w:b/>
+          <w:color w:val="000000" w:themeColor="text1"/>
+          <w:lang w:eastAsia="es-ES"/>
+        </w:rPr>
+        <w:t xml:space="preserve">Para que sirve el parámetro </w:t>
+      </w:r>
+      <w:proofErr w:type="spellStart"/>
+      <w:r>
+        <w:rPr>
+          <w:rFonts w:eastAsia="Times New Roman"/>
+          <w:b/>
+          <w:color w:val="000000" w:themeColor="text1"/>
+          <w:lang w:eastAsia="es-ES"/>
+        </w:rPr>
+        <w:t>format</w:t>
+      </w:r>
+      <w:proofErr w:type="spellEnd"/>
+      <w:r>
+        <w:rPr>
+          <w:rFonts w:eastAsia="Times New Roman"/>
+          <w:b/>
+          <w:color w:val="000000" w:themeColor="text1"/>
+          <w:lang w:eastAsia="es-ES"/>
+        </w:rPr>
+        <w:t xml:space="preserve"> que se muestra en la figura?</w:t>
+      </w:r>
+    </w:p>
+    <w:p>
+      <w:pPr>
+        <w:pStyle w:val="Prrafodelista"/>
+        <w:ind w:left="1080"/>
+        <w:rPr>
+          <w:rFonts w:eastAsia="Times New Roman"/>
+          <w:color w:val="000000" w:themeColor="text1"/>
+          <w:lang w:eastAsia="es-ES"/>
+        </w:rPr>
+      </w:pPr>
       <w:bookmarkStart w:id="0" w:name="_GoBack"/>
       <w:bookmarkEnd w:id="0"/>
+    </w:p>
+    <w:p>
+      <w:pPr>
+        <w:pStyle w:val="Prrafodelista"/>
+        <w:ind w:left="1080"/>
+        <w:rPr>
+          <w:rFonts w:ascii="Times" w:eastAsia="Times New Roman" w:hAnsi="Times" w:cs="Times New Roman"/>
+          <w:color w:val="000000" w:themeColor="text1"/>
+          <w:sz w:val="20"/>
+          <w:szCs w:val="20"/>
+          <w:lang w:eastAsia="es-ES"/>
+        </w:rPr>
+      </w:pPr>
+    </w:p>
+    <w:p>
+      <w:pPr>
+        <w:pStyle w:val="Prrafodelista"/>
+        <w:ind w:left="1080"/>
+        <w:jc w:val="both"/>
+        <w:rPr>
+          <w:color w:val="000000" w:themeColor="text1"/>
+        </w:rPr>
+      </w:pPr>
+      <w:r>
+        <w:rPr>
+          <w:b/>
+          <w:color w:val="000000" w:themeColor="text1"/>
+        </w:rPr>
+        <w:t xml:space="preserve"> </w:t>
+      </w:r>
+    </w:p>
+    <w:p>
+      <w:pPr>
+        <w:pStyle w:val="Prrafodelista"/>
+        <w:ind w:left="1080"/>
+        <w:jc w:val="both"/>
+      </w:pPr>
+    </w:p>
+    <w:p>
+      <w:pPr>
+        <w:pStyle w:val="Prrafodelista"/>
+        <w:ind w:left="1080"/>
+        <w:jc w:val="both"/>
+        <w:rPr>
+          <w:b/>
+        </w:rPr>
+      </w:pPr>
+    </w:p>
+    <w:p>
+      <w:pPr>
+        <w:pStyle w:val="Prrafodelista"/>
+        <w:ind w:left="1080"/>
+        <w:jc w:val="both"/>
+        <w:rPr>
+          <w:b/>
+        </w:rPr>
+      </w:pPr>
     </w:p>
     <w:sectPr>
       <w:pgSz w:w="11900" w:h="16840"/>
@@ -901,6 +1046,18 @@
       <w:lang w:eastAsia="zh-CN"/>
     </w:rPr>
   </w:style>
+  <w:style w:type="character" w:styleId="Hipervnculo">
+    <w:name w:val="Hyperlink"/>
+    <w:basedOn w:val="Fuentedeprrafopredeter"/>
+    <w:uiPriority w:val="99"/>
+    <w:semiHidden/>
+    <w:unhideWhenUsed/>
+    <w:rsid w:val="001121B1"/>
+    <w:rPr>
+      <w:color w:val="0000FF"/>
+      <w:u w:val="single"/>
+    </w:rPr>
+  </w:style>
 </w:styles>
 </file>
 
@@ -1127,6 +1284,18 @@
       <w:sz w:val="18"/>
       <w:szCs w:val="18"/>
       <w:lang w:eastAsia="zh-CN"/>
+    </w:rPr>
+  </w:style>
+  <w:style w:type="character" w:styleId="Hipervnculo">
+    <w:name w:val="Hyperlink"/>
+    <w:basedOn w:val="Fuentedeprrafopredeter"/>
+    <w:uiPriority w:val="99"/>
+    <w:semiHidden/>
+    <w:unhideWhenUsed/>
+    <w:rsid w:val="001121B1"/>
+    <w:rPr>
+      <w:color w:val="0000FF"/>
+      <w:u w:val="single"/>
     </w:rPr>
   </w:style>
 </w:styles>

</xml_diff>

<commit_message>
Solución preguntas hasta la 26
Solución preguntas hasta la 26
</commit_message>
<xml_diff>
--- a/ArduinoCparte2/Solución de preguntas.docx
+++ b/ArduinoCparte2/Solución de preguntas.docx
@@ -381,15 +381,15 @@
         <w:jc w:val="both"/>
       </w:pPr>
       <w:r>
-        <w:t xml:space="preserve">Estructura de datos tipo </w:t>
+        <w:t xml:space="preserve">Declarar un </w:t>
       </w:r>
       <w:proofErr w:type="spellStart"/>
       <w:r>
-        <w:t>char</w:t>
+        <w:t>array</w:t>
       </w:r>
       <w:proofErr w:type="spellEnd"/>
       <w:r>
-        <w:t>.</w:t>
+        <w:t xml:space="preserve"> de caracteres sin inicialización.</w:t>
       </w:r>
     </w:p>
     <w:p>
@@ -485,6 +485,14 @@
     </w:p>
     <w:p>
       <w:pPr>
+        <w:jc w:val="both"/>
+        <w:rPr>
+          <w:b/>
+        </w:rPr>
+      </w:pPr>
+    </w:p>
+    <w:p>
+      <w:pPr>
         <w:pStyle w:val="Prrafodelista"/>
         <w:ind w:left="1080"/>
         <w:jc w:val="both"/>
@@ -558,12 +566,153 @@
         <w:ind w:left="1080"/>
         <w:rPr>
           <w:rFonts w:eastAsia="Times New Roman"/>
-          <w:color w:val="000000" w:themeColor="text1"/>
+          <w:b/>
+          <w:color w:val="000000" w:themeColor="text1"/>
+          <w:lang w:eastAsia="es-ES"/>
+        </w:rPr>
+      </w:pPr>
+    </w:p>
+    <w:p>
+      <w:pPr>
+        <w:pStyle w:val="Prrafodelista"/>
+        <w:ind w:left="1080"/>
+        <w:rPr>
+          <w:rFonts w:eastAsia="Times New Roman"/>
+          <w:color w:val="000000" w:themeColor="text1"/>
+          <w:lang w:eastAsia="es-ES"/>
+        </w:rPr>
+      </w:pPr>
+      <w:r>
+        <w:rPr>
+          <w:rFonts w:eastAsia="Times New Roman"/>
+          <w:color w:val="000000" w:themeColor="text1"/>
+          <w:lang w:eastAsia="es-ES"/>
+        </w:rPr>
+        <w:t xml:space="preserve">Este es opcional, se tiene valores permitidos como BIN, OCT, DEC, HEX, para los </w:t>
+      </w:r>
+      <w:proofErr w:type="spellStart"/>
+      <w:r>
+        <w:rPr>
+          <w:rFonts w:eastAsia="Times New Roman"/>
+          <w:color w:val="000000" w:themeColor="text1"/>
+          <w:lang w:eastAsia="es-ES"/>
+        </w:rPr>
+        <w:t>float</w:t>
+      </w:r>
+      <w:proofErr w:type="spellEnd"/>
+      <w:r>
+        <w:rPr>
+          <w:rFonts w:eastAsia="Times New Roman"/>
+          <w:color w:val="000000" w:themeColor="text1"/>
+          <w:lang w:eastAsia="es-ES"/>
+        </w:rPr>
+        <w:t xml:space="preserve"> este parámetro especifica el número de decimales a utilizar.</w:t>
+      </w:r>
+    </w:p>
+    <w:p>
+      <w:pPr>
+        <w:pStyle w:val="Prrafodelista"/>
+        <w:numPr>
+          <w:ilvl w:val="0"/>
+          <w:numId w:val="2"/>
+        </w:numPr>
+        <w:rPr>
+          <w:rFonts w:eastAsia="Times New Roman"/>
+          <w:b/>
+          <w:color w:val="000000" w:themeColor="text1"/>
+          <w:lang w:eastAsia="es-ES"/>
+        </w:rPr>
+      </w:pPr>
+      <w:r>
+        <w:rPr>
+          <w:rFonts w:eastAsia="Times New Roman"/>
+          <w:b/>
+          <w:color w:val="000000" w:themeColor="text1"/>
+          <w:lang w:eastAsia="es-ES"/>
+        </w:rPr>
+        <w:t xml:space="preserve">Cuál es la diferencia entre las funciones </w:t>
+      </w:r>
+      <w:proofErr w:type="spellStart"/>
+      <w:r>
+        <w:rPr>
+          <w:rFonts w:eastAsia="Times New Roman"/>
+          <w:b/>
+          <w:color w:val="000000" w:themeColor="text1"/>
+          <w:lang w:eastAsia="es-ES"/>
+        </w:rPr>
+        <w:t>print</w:t>
+      </w:r>
+      <w:proofErr w:type="spellEnd"/>
+      <w:r>
+        <w:rPr>
+          <w:rFonts w:eastAsia="Times New Roman"/>
+          <w:b/>
+          <w:color w:val="000000" w:themeColor="text1"/>
+          <w:lang w:eastAsia="es-ES"/>
+        </w:rPr>
+        <w:t xml:space="preserve"> y </w:t>
+      </w:r>
+      <w:hyperlink r:id="rId7" w:history="1">
+        <w:proofErr w:type="spellStart"/>
+        <w:r>
+          <w:rPr>
+            <w:rFonts w:eastAsia="Times New Roman"/>
+            <w:b/>
+            <w:color w:val="000000" w:themeColor="text1"/>
+            <w:lang w:eastAsia="es-ES"/>
+          </w:rPr>
+          <w:t>write</w:t>
+        </w:r>
+        <w:proofErr w:type="spellEnd"/>
+      </w:hyperlink>
+      <w:r>
+        <w:rPr>
+          <w:rFonts w:eastAsia="Times New Roman"/>
+          <w:b/>
+          <w:color w:val="000000" w:themeColor="text1"/>
+          <w:lang w:eastAsia="es-ES"/>
+        </w:rPr>
+        <w:t>?</w:t>
+      </w:r>
+    </w:p>
+    <w:p>
+      <w:pPr>
+        <w:pStyle w:val="Prrafodelista"/>
+        <w:ind w:left="1080"/>
+        <w:rPr>
+          <w:rFonts w:eastAsia="Times New Roman"/>
+          <w:color w:val="FFFFFF"/>
+          <w:sz w:val="28"/>
+          <w:szCs w:val="28"/>
           <w:lang w:eastAsia="es-ES"/>
         </w:rPr>
       </w:pPr>
       <w:bookmarkStart w:id="0" w:name="_GoBack"/>
       <w:bookmarkEnd w:id="0"/>
+    </w:p>
+    <w:p>
+      <w:pPr>
+        <w:pStyle w:val="Prrafodelista"/>
+        <w:ind w:left="1080"/>
+        <w:rPr>
+          <w:rFonts w:ascii="Times" w:eastAsia="Times New Roman" w:hAnsi="Times" w:cs="Times New Roman"/>
+          <w:b/>
+          <w:color w:val="000000" w:themeColor="text1"/>
+          <w:lang w:eastAsia="es-ES"/>
+        </w:rPr>
+      </w:pPr>
+    </w:p>
+    <w:p>
+      <w:pPr>
+        <w:pStyle w:val="Prrafodelista"/>
+        <w:ind w:left="1080"/>
+        <w:rPr>
+          <w:rFonts w:eastAsia="Times New Roman"/>
+          <w:b/>
+          <w:color w:val="000000" w:themeColor="text1"/>
+          <w:lang w:eastAsia="es-ES"/>
+        </w:rPr>
+      </w:pPr>
     </w:p>
     <w:p>
       <w:pPr>
@@ -739,7 +888,7 @@
         <w:rFonts w:hint="default"/>
       </w:rPr>
     </w:lvl>
-    <w:lvl w:ilvl="1" w:tplc="0C0A0019" w:tentative="1">
+    <w:lvl w:ilvl="1" w:tplc="0C0A0019">
       <w:start w:val="1"/>
       <w:numFmt w:val="lowerLetter"/>
       <w:lvlText w:val="%2."/>

</xml_diff>

<commit_message>
Solución hasta la pregunta 28 y su respectivo código
Solución hasta la pregunta 28 y su respectivo código
</commit_message>
<xml_diff>
--- a/ArduinoCparte2/Solución de preguntas.docx
+++ b/ArduinoCparte2/Solución de preguntas.docx
@@ -612,6 +612,17 @@
     <w:p>
       <w:pPr>
         <w:pStyle w:val="Prrafodelista"/>
+        <w:ind w:left="1080"/>
+        <w:rPr>
+          <w:rFonts w:eastAsia="Times New Roman"/>
+          <w:color w:val="000000" w:themeColor="text1"/>
+          <w:lang w:eastAsia="es-ES"/>
+        </w:rPr>
+      </w:pPr>
+    </w:p>
+    <w:p>
+      <w:pPr>
+        <w:pStyle w:val="Prrafodelista"/>
         <w:numPr>
           <w:ilvl w:val="0"/>
           <w:numId w:val="2"/>
@@ -684,6 +695,344 @@
           <w:color w:val="FFFFFF"/>
           <w:sz w:val="28"/>
           <w:szCs w:val="28"/>
+          <w:lang w:eastAsia="es-ES"/>
+        </w:rPr>
+      </w:pPr>
+    </w:p>
+    <w:p>
+      <w:pPr>
+        <w:pStyle w:val="Prrafodelista"/>
+        <w:ind w:left="1080"/>
+        <w:rPr>
+          <w:rFonts w:eastAsia="Times New Roman"/>
+          <w:color w:val="000000" w:themeColor="text1"/>
+          <w:lang w:eastAsia="es-ES"/>
+        </w:rPr>
+      </w:pPr>
+      <w:proofErr w:type="spellStart"/>
+      <w:r>
+        <w:rPr>
+          <w:rFonts w:eastAsia="Times New Roman"/>
+          <w:b/>
+          <w:color w:val="000000" w:themeColor="text1"/>
+          <w:lang w:eastAsia="es-ES"/>
+        </w:rPr>
+        <w:t>Write</w:t>
+      </w:r>
+      <w:proofErr w:type="spellEnd"/>
+      <w:r>
+        <w:rPr>
+          <w:rFonts w:eastAsia="Times New Roman"/>
+          <w:b/>
+          <w:color w:val="000000" w:themeColor="text1"/>
+          <w:lang w:eastAsia="es-ES"/>
+        </w:rPr>
+        <w:t xml:space="preserve">: </w:t>
+      </w:r>
+      <w:r>
+        <w:rPr>
+          <w:rFonts w:eastAsia="Times New Roman"/>
+          <w:color w:val="000000" w:themeColor="text1"/>
+          <w:lang w:eastAsia="es-ES"/>
+        </w:rPr>
+        <w:t>Escribe los datos binarios al puerto serie. Estos datos son enviados como un byte o una serie de bytes.</w:t>
+      </w:r>
+    </w:p>
+    <w:p>
+      <w:pPr>
+        <w:pStyle w:val="Prrafodelista"/>
+        <w:ind w:left="1080"/>
+        <w:rPr>
+          <w:rFonts w:eastAsia="Times New Roman"/>
+          <w:color w:val="000000" w:themeColor="text1"/>
+          <w:lang w:eastAsia="es-ES"/>
+        </w:rPr>
+      </w:pPr>
+    </w:p>
+    <w:p>
+      <w:pPr>
+        <w:pStyle w:val="Prrafodelista"/>
+        <w:ind w:left="1080"/>
+        <w:jc w:val="both"/>
+        <w:rPr>
+          <w:rFonts w:eastAsia="Times New Roman"/>
+          <w:color w:val="000000" w:themeColor="text1"/>
+          <w:lang w:eastAsia="es-ES"/>
+        </w:rPr>
+      </w:pPr>
+      <w:proofErr w:type="spellStart"/>
+      <w:r>
+        <w:rPr>
+          <w:rFonts w:eastAsia="Times New Roman"/>
+          <w:b/>
+          <w:color w:val="000000" w:themeColor="text1"/>
+          <w:lang w:eastAsia="es-ES"/>
+        </w:rPr>
+        <w:t>Print</w:t>
+      </w:r>
+      <w:proofErr w:type="spellEnd"/>
+      <w:r>
+        <w:rPr>
+          <w:rFonts w:eastAsia="Times New Roman"/>
+          <w:b/>
+          <w:color w:val="000000" w:themeColor="text1"/>
+          <w:lang w:eastAsia="es-ES"/>
+        </w:rPr>
+        <w:t xml:space="preserve">: </w:t>
+      </w:r>
+      <w:r>
+        <w:rPr>
+          <w:rFonts w:eastAsia="Times New Roman"/>
+          <w:color w:val="000000" w:themeColor="text1"/>
+          <w:lang w:eastAsia="es-ES"/>
+        </w:rPr>
+        <w:t xml:space="preserve">Imprime datos al puerto serie </w:t>
+      </w:r>
+      <w:r>
+        <w:rPr>
+          <w:rFonts w:eastAsia="Times New Roman"/>
+          <w:color w:val="000000" w:themeColor="text1"/>
+          <w:lang w:eastAsia="es-ES"/>
+        </w:rPr>
+        <w:t xml:space="preserve">como texto ASCII legible. Este comando puede tomar muchas formas. Los números que imprimen usando un ASCII para cada digito. Los </w:t>
+      </w:r>
+      <w:proofErr w:type="spellStart"/>
+      <w:r>
+        <w:rPr>
+          <w:rFonts w:eastAsia="Times New Roman"/>
+          <w:color w:val="000000" w:themeColor="text1"/>
+          <w:lang w:eastAsia="es-ES"/>
+        </w:rPr>
+        <w:t>float</w:t>
+      </w:r>
+      <w:proofErr w:type="spellEnd"/>
+      <w:r>
+        <w:rPr>
+          <w:rFonts w:eastAsia="Times New Roman"/>
+          <w:color w:val="000000" w:themeColor="text1"/>
+          <w:lang w:eastAsia="es-ES"/>
+        </w:rPr>
+        <w:t xml:space="preserve"> se imprimen de manera similar como dígitos ASCII; los bytes se envían como un solo personaje y las cadenas se envían de inmediato.</w:t>
+      </w:r>
+      <w:r>
+        <w:rPr>
+          <w:rFonts w:eastAsia="Times New Roman"/>
+          <w:color w:val="000000" w:themeColor="text1"/>
+          <w:lang w:eastAsia="es-ES"/>
+        </w:rPr>
+        <w:t xml:space="preserve"> </w:t>
+      </w:r>
+    </w:p>
+    <w:p>
+      <w:pPr>
+        <w:pStyle w:val="Prrafodelista"/>
+        <w:ind w:left="1080"/>
+        <w:jc w:val="both"/>
+        <w:rPr>
+          <w:rFonts w:eastAsia="Times New Roman"/>
+          <w:color w:val="000000" w:themeColor="text1"/>
+          <w:lang w:eastAsia="es-ES"/>
+        </w:rPr>
+      </w:pPr>
+    </w:p>
+    <w:p>
+      <w:pPr>
+        <w:pStyle w:val="Prrafodelista"/>
+        <w:numPr>
+          <w:ilvl w:val="0"/>
+          <w:numId w:val="2"/>
+        </w:numPr>
+        <w:jc w:val="both"/>
+        <w:rPr>
+          <w:rFonts w:eastAsia="Times New Roman"/>
+          <w:b/>
+          <w:color w:val="000000" w:themeColor="text1"/>
+          <w:lang w:eastAsia="es-ES"/>
+        </w:rPr>
+      </w:pPr>
+      <w:r>
+        <w:rPr>
+          <w:rFonts w:eastAsia="Times New Roman"/>
+          <w:b/>
+          <w:color w:val="000000" w:themeColor="text1"/>
+          <w:lang w:eastAsia="es-ES"/>
+        </w:rPr>
+        <w:lastRenderedPageBreak/>
+        <w:t xml:space="preserve"> </w:t>
+      </w:r>
+      <w:r>
+        <w:rPr>
+          <w:rFonts w:eastAsia="Times New Roman"/>
+          <w:b/>
+          <w:color w:val="000000" w:themeColor="text1"/>
+          <w:lang w:eastAsia="es-ES"/>
+        </w:rPr>
+        <w:t xml:space="preserve">Explique el funcionamiento del programa que se muestra la figura de la derecha. Utilice como recurso el siguiente URL para convertir el número 1250 a hexadecimal: </w:t>
+      </w:r>
+    </w:p>
+    <w:p>
+      <w:pPr>
+        <w:pStyle w:val="Prrafodelista"/>
+        <w:ind w:left="1080"/>
+        <w:jc w:val="both"/>
+        <w:rPr>
+          <w:rFonts w:eastAsia="Times New Roman"/>
+          <w:b/>
+          <w:color w:val="000000" w:themeColor="text1"/>
+          <w:lang w:eastAsia="es-ES"/>
+        </w:rPr>
+      </w:pPr>
+    </w:p>
+    <w:p>
+      <w:pPr>
+        <w:pStyle w:val="Prrafodelista"/>
+        <w:ind w:left="1080"/>
+        <w:rPr>
+          <w:rFonts w:ascii="Times" w:eastAsia="Times New Roman" w:hAnsi="Times" w:cs="Times New Roman"/>
+          <w:sz w:val="20"/>
+          <w:szCs w:val="20"/>
+          <w:lang w:eastAsia="es-ES"/>
+        </w:rPr>
+      </w:pPr>
+      <w:r>
+        <w:rPr>
+          <w:noProof/>
+          <w:lang w:val="es-ES" w:eastAsia="es-ES"/>
+        </w:rPr>
+        <w:drawing>
+          <wp:inline distT="0" distB="0" distL="0" distR="0" wp14:anchorId="76CE6CC8" wp14:editId="5C9E5D65">
+            <wp:extent cx="2413000" cy="2184400"/>
+            <wp:effectExtent l="0" t="0" r="0" b="0"/>
+            <wp:docPr id="2" name="Imagen 1" descr="https://lh5.googleusercontent.com/C2twfPGVXCONB7d95dzs1E948owCTCXXP8G1oJ8NwefySQiECJqgv0ju789dIkIS4L6gg_maiKKRsKw-ANFec56DcYzcocGaZ2iw09GNjDDoqcyJqTJMq6NlEaDv0f5oO1w"/>
+            <wp:cNvGraphicFramePr>
+              <a:graphicFrameLocks xmlns:a="http://schemas.openxmlformats.org/drawingml/2006/main" noChangeAspect="1"/>
+            </wp:cNvGraphicFramePr>
+            <a:graphic xmlns:a="http://schemas.openxmlformats.org/drawingml/2006/main">
+              <a:graphicData uri="http://schemas.openxmlformats.org/drawingml/2006/picture">
+                <pic:pic xmlns:pic="http://schemas.openxmlformats.org/drawingml/2006/picture">
+                  <pic:nvPicPr>
+                    <pic:cNvPr id="0" name="Picture 1" descr="https://lh5.googleusercontent.com/C2twfPGVXCONB7d95dzs1E948owCTCXXP8G1oJ8NwefySQiECJqgv0ju789dIkIS4L6gg_maiKKRsKw-ANFec56DcYzcocGaZ2iw09GNjDDoqcyJqTJMq6NlEaDv0f5oO1w"/>
+                    <pic:cNvPicPr>
+                      <a:picLocks noChangeAspect="1" noChangeArrowheads="1"/>
+                    </pic:cNvPicPr>
+                  </pic:nvPicPr>
+                  <pic:blipFill>
+                    <a:blip r:embed="rId8">
+                      <a:extLst>
+                        <a:ext uri="{28A0092B-C50C-407E-A947-70E740481C1C}">
+                          <a14:useLocalDpi xmlns:a14="http://schemas.microsoft.com/office/drawing/2010/main" val="0"/>
+                        </a:ext>
+                      </a:extLst>
+                    </a:blip>
+                    <a:srcRect/>
+                    <a:stretch>
+                      <a:fillRect/>
+                    </a:stretch>
+                  </pic:blipFill>
+                  <pic:spPr bwMode="auto">
+                    <a:xfrm>
+                      <a:off x="0" y="0"/>
+                      <a:ext cx="2413000" cy="2184400"/>
+                    </a:xfrm>
+                    <a:prstGeom prst="rect">
+                      <a:avLst/>
+                    </a:prstGeom>
+                    <a:noFill/>
+                    <a:ln>
+                      <a:noFill/>
+                    </a:ln>
+                  </pic:spPr>
+                </pic:pic>
+              </a:graphicData>
+            </a:graphic>
+          </wp:inline>
+        </w:drawing>
+      </w:r>
+    </w:p>
+    <w:p>
+      <w:pPr>
+        <w:pStyle w:val="Prrafodelista"/>
+        <w:ind w:left="1080"/>
+        <w:jc w:val="both"/>
+        <w:rPr>
+          <w:rFonts w:eastAsia="Times New Roman"/>
+          <w:color w:val="000000" w:themeColor="text1"/>
+          <w:lang w:eastAsia="es-ES"/>
+        </w:rPr>
+      </w:pPr>
+    </w:p>
+    <w:p>
+      <w:pPr>
+        <w:ind w:left="708"/>
+        <w:jc w:val="both"/>
+        <w:rPr>
+          <w:rFonts w:eastAsia="Times New Roman"/>
+          <w:color w:val="000000" w:themeColor="text1"/>
+          <w:lang w:eastAsia="es-ES"/>
+        </w:rPr>
+      </w:pPr>
+      <w:r>
+        <w:rPr>
+          <w:rFonts w:eastAsia="Times New Roman"/>
+          <w:color w:val="000000" w:themeColor="text1"/>
+          <w:lang w:eastAsia="es-ES"/>
+        </w:rPr>
+        <w:t xml:space="preserve">Se inicializa el </w:t>
+      </w:r>
+      <w:proofErr w:type="spellStart"/>
+      <w:r>
+        <w:rPr>
+          <w:rFonts w:eastAsia="Times New Roman"/>
+          <w:color w:val="000000" w:themeColor="text1"/>
+          <w:lang w:eastAsia="es-ES"/>
+        </w:rPr>
+        <w:t>Arduino</w:t>
+      </w:r>
+      <w:proofErr w:type="spellEnd"/>
+      <w:r>
+        <w:rPr>
+          <w:rFonts w:eastAsia="Times New Roman"/>
+          <w:color w:val="000000" w:themeColor="text1"/>
+          <w:lang w:eastAsia="es-ES"/>
+        </w:rPr>
+        <w:t xml:space="preserve"> en la parte que dice </w:t>
+      </w:r>
+      <w:proofErr w:type="spellStart"/>
+      <w:r>
+        <w:rPr>
+          <w:rFonts w:eastAsia="Times New Roman"/>
+          <w:color w:val="000000" w:themeColor="text1"/>
+          <w:lang w:eastAsia="es-ES"/>
+        </w:rPr>
+        <w:t>Serial.begin</w:t>
+      </w:r>
+      <w:proofErr w:type="spellEnd"/>
+      <w:r>
+        <w:rPr>
+          <w:rFonts w:eastAsia="Times New Roman"/>
+          <w:color w:val="000000" w:themeColor="text1"/>
+          <w:lang w:eastAsia="es-ES"/>
+        </w:rPr>
+        <w:t xml:space="preserve">() luego se escribe el numero 1250 </w:t>
+      </w:r>
+      <w:r>
+        <w:rPr>
+          <w:rFonts w:eastAsia="Times New Roman"/>
+          <w:color w:val="000000" w:themeColor="text1"/>
+          <w:lang w:eastAsia="es-ES"/>
+        </w:rPr>
+        <w:t>entero y lo convierte en un carácter.</w:t>
+      </w:r>
+    </w:p>
+    <w:p>
+      <w:pPr>
+        <w:pStyle w:val="Prrafodelista"/>
+        <w:ind w:left="1080"/>
+        <w:jc w:val="both"/>
+        <w:rPr>
+          <w:rFonts w:eastAsia="Times New Roman"/>
+          <w:b/>
+          <w:color w:val="000000" w:themeColor="text1"/>
           <w:lang w:eastAsia="es-ES"/>
         </w:rPr>
       </w:pPr>

</xml_diff>